<commit_message>
beginning of FOL tests
</commit_message>
<xml_diff>
--- a/Josh Code Tests/Requirements for eBPF instructions.docx
+++ b/Josh Code Tests/Requirements for eBPF instructions.docx
@@ -17,6 +17,145 @@
     </w:p>
     <w:p>
       <w:r>
+        <w:t xml:space="preserve">Check in </w:t>
+      </w:r>
+      <w:proofErr w:type="spellStart"/>
+      <w:r>
+        <w:t>verifier.c</w:t>
+      </w:r>
+      <w:proofErr w:type="spellEnd"/>
+      <w:r>
+        <w:t xml:space="preserve"> </w:t>
+      </w:r>
+      <w:r>
+        <w:t>for official bound settings</w:t>
+      </w:r>
+    </w:p>
+    <w:p>
+      <w:r>
+        <w:t xml:space="preserve">Lines 1071 – 1098 </w:t>
+      </w:r>
+      <w:r>
+        <w:sym w:font="Wingdings" w:char="F0E0"/>
+      </w:r>
+      <w:r>
+        <w:t xml:space="preserve"> reset the bounds of a register based on s64/s32/u64/u32</w:t>
+      </w:r>
+    </w:p>
+    <w:p>
+      <w:r>
+        <w:t xml:space="preserve">1100 </w:t>
+      </w:r>
+      <w:r>
+        <w:sym w:font="Wingdings" w:char="F0E0"/>
+      </w:r>
+      <w:r>
+        <w:t xml:space="preserve"> Update </w:t>
+      </w:r>
+      <w:proofErr w:type="gramStart"/>
+      <w:r>
+        <w:t>32 bit</w:t>
+      </w:r>
+      <w:proofErr w:type="gramEnd"/>
+      <w:r>
+        <w:t xml:space="preserve"> bounds</w:t>
+      </w:r>
+    </w:p>
+    <w:p>
+      <w:r>
+        <w:t xml:space="preserve">1115 </w:t>
+      </w:r>
+      <w:r>
+        <w:sym w:font="Wingdings" w:char="F0E0"/>
+      </w:r>
+      <w:r>
+        <w:t xml:space="preserve"> Update </w:t>
+      </w:r>
+      <w:proofErr w:type="gramStart"/>
+      <w:r>
+        <w:t>64 bit</w:t>
+      </w:r>
+      <w:proofErr w:type="gramEnd"/>
+      <w:r>
+        <w:t xml:space="preserve"> bounds</w:t>
+      </w:r>
+    </w:p>
+    <w:p>
+      <w:r>
+        <w:t>Combined in 1128</w:t>
+      </w:r>
+    </w:p>
+    <w:p>
+      <w:r>
+        <w:t xml:space="preserve">1135 </w:t>
+      </w:r>
+      <w:r>
+        <w:sym w:font="Wingdings" w:char="F0E0"/>
+      </w:r>
+      <w:r>
+        <w:t xml:space="preserve"> deduce bounds based on signed/unsigned 32 bits</w:t>
+      </w:r>
+    </w:p>
+    <w:p>
+      <w:r>
+        <w:t xml:space="preserve">1169 </w:t>
+      </w:r>
+      <w:r>
+        <w:sym w:font="Wingdings" w:char="F0E0"/>
+      </w:r>
+      <w:r>
+        <w:t xml:space="preserve"> deduce bounds based on signed/unsigned 64 bits</w:t>
+      </w:r>
+    </w:p>
+    <w:p>
+      <w:r>
+        <w:t>Combined in 1203</w:t>
+      </w:r>
+    </w:p>
+    <w:p>
+      <w:r>
+        <w:t xml:space="preserve">1222 </w:t>
+      </w:r>
+      <w:r>
+        <w:sym w:font="Wingdings" w:char="F0E0"/>
+      </w:r>
+      <w:r>
+        <w:t xml:space="preserve"> assigning a 32 bit into a </w:t>
+      </w:r>
+      <w:proofErr w:type="gramStart"/>
+      <w:r>
+        <w:t>64 bit</w:t>
+      </w:r>
+      <w:proofErr w:type="gramEnd"/>
+      <w:r>
+        <w:t xml:space="preserve"> register</w:t>
+      </w:r>
+    </w:p>
+    <w:p>
+      <w:r>
+        <w:t xml:space="preserve">1240 </w:t>
+      </w:r>
+      <w:r>
+        <w:sym w:font="Wingdings" w:char="F0E0"/>
+      </w:r>
+      <w:r>
+        <w:t xml:space="preserve"> combining a 32 bit into a 64 bit</w:t>
+      </w:r>
+    </w:p>
+    <w:p>
+      <w:r>
+        <w:t xml:space="preserve">1283 </w:t>
+      </w:r>
+      <w:r>
+        <w:sym w:font="Wingdings" w:char="F0E0"/>
+      </w:r>
+      <w:r>
+        <w:t xml:space="preserve"> combine a 64 bit into a 32 bit</w:t>
+      </w:r>
+    </w:p>
+    <w:p/>
+    <w:p>
+      <w:r>
         <w:t xml:space="preserve">For a range analysis, we should check if an instruction is valid, and whether </w:t>
       </w:r>
     </w:p>
@@ -559,7 +698,6 @@
         <w:ind w:left="1080"/>
       </w:pPr>
       <w:r>
-        <w:lastRenderedPageBreak/>
         <w:t>[</w:t>
       </w:r>
       <w:proofErr w:type="spellStart"/>

</xml_diff>